<commit_message>
Included lyrics for O Holy Night with a | to indicate a breath.
</commit_message>
<xml_diff>
--- a/assets/O_holy_night_lyrics.docx
+++ b/assets/O_holy_night_lyrics.docx
@@ -315,7 +315,37 @@
           <w:lang w:val="en-US"/>
           <w14:ligatures w14:val="none"/>
         </w:rPr>
-        <w:t>O Holy night! The stars are brightly shining</w:t>
+        <w:t>O Holy night!</w:t>
+      </w:r>
+      <w:r>
+        <w:rPr>
+          <w:rStyle w:val="Heading2Char"/>
+        </w:rPr>
+        <w:t xml:space="preserve"> </w:t>
+      </w:r>
+      <w:r>
+        <w:rPr>
+          <w:rStyle w:val="BreathChar"/>
+        </w:rPr>
+        <w:t>|</w:t>
+      </w:r>
+      <w:r>
+        <w:rPr>
+          <w:rFonts w:ascii="Calibri Light" w:hAnsi="Calibri Light" w:cs="Segoe UI"/>
+          <w:color w:val="112034"/>
+          <w:kern w:val="0"/>
+          <w:sz w:val="32"/>
+          <w:szCs w:val="32"/>
+          <w:lang w:val="en-US"/>
+          <w14:ligatures w14:val="none"/>
+        </w:rPr>
+        <w:t>The stars are brightly shining</w:t>
+      </w:r>
+      <w:r>
+        <w:rPr>
+          <w:rStyle w:val="BreathChar"/>
+        </w:rPr>
+        <w:t>|</w:t>
       </w:r>
     </w:p>
     <w:p>
@@ -343,7 +373,51 @@
           <w:lang w:val="en-US"/>
           <w14:ligatures w14:val="none"/>
         </w:rPr>
-        <w:t xml:space="preserve">It is the night of </w:t>
+        <w:t xml:space="preserve">It is the </w:t>
+      </w:r>
+      <w:proofErr w:type="spellStart"/>
+      <w:r>
+        <w:rPr>
+          <w:rFonts w:ascii="Calibri Light" w:hAnsi="Calibri Light" w:cs="Segoe UI"/>
+          <w:color w:val="112034"/>
+          <w:kern w:val="0"/>
+          <w:sz w:val="32"/>
+          <w:szCs w:val="32"/>
+          <w:lang w:val="en-US"/>
+          <w14:ligatures w14:val="none"/>
+        </w:rPr>
+        <w:t>night</w:t>
+      </w:r>
+      <w:r>
+        <w:rPr>
+          <w:rStyle w:val="BreathChar"/>
+        </w:rPr>
+        <w:t>|</w:t>
+      </w:r>
+      <w:r>
+        <w:rPr>
+          <w:rFonts w:ascii="Calibri Light" w:hAnsi="Calibri Light" w:cs="Segoe UI"/>
+          <w:color w:val="112034"/>
+          <w:kern w:val="0"/>
+          <w:sz w:val="32"/>
+          <w:szCs w:val="32"/>
+          <w:lang w:val="en-US"/>
+          <w14:ligatures w14:val="none"/>
+        </w:rPr>
+        <w:t>of</w:t>
+      </w:r>
+      <w:proofErr w:type="spellEnd"/>
+      <w:r>
+        <w:rPr>
+          <w:rFonts w:ascii="Calibri Light" w:hAnsi="Calibri Light" w:cs="Segoe UI"/>
+          <w:color w:val="112034"/>
+          <w:kern w:val="0"/>
+          <w:sz w:val="32"/>
+          <w:szCs w:val="32"/>
+          <w:lang w:val="en-US"/>
+          <w14:ligatures w14:val="none"/>
+        </w:rPr>
+        <w:t xml:space="preserve"> </w:t>
       </w:r>
       <w:r>
         <w:rPr>
@@ -368,6 +442,12 @@
           <w14:ligatures w14:val="none"/>
         </w:rPr>
         <w:t xml:space="preserve"> dear Savior's birth</w:t>
+      </w:r>
+      <w:r>
+        <w:rPr>
+          <w:rStyle w:val="BreathChar"/>
+        </w:rPr>
+        <w:t>|</w:t>
       </w:r>
     </w:p>
     <w:p>
@@ -395,7 +475,57 @@
           <w:lang w:val="en-US"/>
           <w14:ligatures w14:val="none"/>
         </w:rPr>
-        <w:t>Long lay the world in sin and error pining</w:t>
+        <w:t xml:space="preserve">Long lay the </w:t>
+      </w:r>
+      <w:proofErr w:type="spellStart"/>
+      <w:r>
+        <w:rPr>
+          <w:rFonts w:ascii="Calibri Light" w:hAnsi="Calibri Light" w:cs="Segoe UI"/>
+          <w:color w:val="112034"/>
+          <w:kern w:val="0"/>
+          <w:sz w:val="32"/>
+          <w:szCs w:val="32"/>
+          <w:lang w:val="en-US"/>
+          <w14:ligatures w14:val="none"/>
+        </w:rPr>
+        <w:t>world</w:t>
+      </w:r>
+      <w:r>
+        <w:rPr>
+          <w:rStyle w:val="BreathChar"/>
+        </w:rPr>
+        <w:t>|</w:t>
+      </w:r>
+      <w:r>
+        <w:rPr>
+          <w:rFonts w:ascii="Calibri Light" w:hAnsi="Calibri Light" w:cs="Segoe UI"/>
+          <w:color w:val="112034"/>
+          <w:kern w:val="0"/>
+          <w:sz w:val="32"/>
+          <w:szCs w:val="32"/>
+          <w:lang w:val="en-US"/>
+          <w14:ligatures w14:val="none"/>
+        </w:rPr>
+        <w:t>in</w:t>
+      </w:r>
+      <w:proofErr w:type="spellEnd"/>
+      <w:r>
+        <w:rPr>
+          <w:rFonts w:ascii="Calibri Light" w:hAnsi="Calibri Light" w:cs="Segoe UI"/>
+          <w:color w:val="112034"/>
+          <w:kern w:val="0"/>
+          <w:sz w:val="32"/>
+          <w:szCs w:val="32"/>
+          <w:lang w:val="en-US"/>
+          <w14:ligatures w14:val="none"/>
+        </w:rPr>
+        <w:t xml:space="preserve"> sin and error pining</w:t>
+      </w:r>
+      <w:r>
+        <w:rPr>
+          <w:rStyle w:val="BreathChar"/>
+        </w:rPr>
+        <w:t>|</w:t>
       </w:r>
     </w:p>
     <w:p>
@@ -453,6 +583,12 @@
         </w:rPr>
         <w:t xml:space="preserve"> He appeared and the soul felt its worth</w:t>
       </w:r>
+      <w:r>
+        <w:rPr>
+          <w:rStyle w:val="BreathChar"/>
+        </w:rPr>
+        <w:t>|</w:t>
+      </w:r>
     </w:p>
     <w:p>
       <w:pPr>
@@ -479,7 +615,37 @@
           <w:lang w:val="en-US"/>
           <w14:ligatures w14:val="none"/>
         </w:rPr>
-        <w:t>A thrill of hope the weary world rejoices</w:t>
+        <w:t xml:space="preserve">A thrill of hope </w:t>
+      </w:r>
+      <w:r>
+        <w:rPr>
+          <w:rStyle w:val="BreathChar"/>
+        </w:rPr>
+        <w:t>|</w:t>
+      </w:r>
+      <w:r>
+        <w:rPr>
+          <w:rStyle w:val="BreathChar"/>
+        </w:rPr>
+        <w:t xml:space="preserve"> </w:t>
+      </w:r>
+      <w:r>
+        <w:rPr>
+          <w:rFonts w:ascii="Calibri Light" w:hAnsi="Calibri Light" w:cs="Segoe UI"/>
+          <w:color w:val="112034"/>
+          <w:kern w:val="0"/>
+          <w:sz w:val="32"/>
+          <w:szCs w:val="32"/>
+          <w:lang w:val="en-US"/>
+          <w14:ligatures w14:val="none"/>
+        </w:rPr>
+        <w:t>the weary world rejoices</w:t>
+      </w:r>
+      <w:r>
+        <w:rPr>
+          <w:rStyle w:val="BreathChar"/>
+        </w:rPr>
+        <w:t>|</w:t>
       </w:r>
     </w:p>
     <w:p>
@@ -509,6 +675,12 @@
         </w:rPr>
         <w:t>For yonder breaks a new and glorious morn</w:t>
       </w:r>
+      <w:r>
+        <w:rPr>
+          <w:rStyle w:val="BreathChar"/>
+        </w:rPr>
+        <w:t>|</w:t>
+      </w:r>
     </w:p>
     <w:p>
       <w:pPr>
@@ -535,7 +707,43 @@
           <w:lang w:val="en-US"/>
           <w14:ligatures w14:val="none"/>
         </w:rPr>
-        <w:t>Fall on your knees; O hear the Angel voices!</w:t>
+        <w:t>Fall on your knees;</w:t>
+      </w:r>
+      <w:r>
+        <w:rPr>
+          <w:rStyle w:val="BreathChar"/>
+        </w:rPr>
+        <w:t xml:space="preserve"> </w:t>
+      </w:r>
+      <w:r>
+        <w:rPr>
+          <w:rStyle w:val="BreathChar"/>
+        </w:rPr>
+        <w:t>|</w:t>
+      </w:r>
+      <w:r>
+        <w:rPr>
+          <w:rFonts w:ascii="Calibri Light" w:hAnsi="Calibri Light" w:cs="Segoe UI"/>
+          <w:color w:val="112034"/>
+          <w:kern w:val="0"/>
+          <w:sz w:val="32"/>
+          <w:szCs w:val="32"/>
+          <w:lang w:val="en-US"/>
+          <w14:ligatures w14:val="none"/>
+        </w:rPr>
+        <w:t>O hear the Angel voices!</w:t>
+      </w:r>
+      <w:r>
+        <w:rPr>
+          <w:rStyle w:val="BreathChar"/>
+        </w:rPr>
+        <w:t xml:space="preserve"> </w:t>
+      </w:r>
+      <w:r>
+        <w:rPr>
+          <w:rStyle w:val="BreathChar"/>
+        </w:rPr>
+        <w:t>|</w:t>
       </w:r>
     </w:p>
     <w:p>
@@ -544,26 +752,68 @@
         <w:textAlignment w:val="baseline"/>
         <w:divId w:val="411318483"/>
         <w:rPr>
-          <w:rFonts w:ascii="Calibri Light" w:hAnsi="Calibri Light" w:cs="Segoe UI"/>
-          <w:color w:val="112034"/>
-          <w:kern w:val="0"/>
-          <w:sz w:val="32"/>
-          <w:szCs w:val="32"/>
-          <w:lang w:val="en-US"/>
-          <w14:ligatures w14:val="none"/>
-        </w:rPr>
-      </w:pPr>
-      <w:r>
-        <w:rPr>
-          <w:rFonts w:ascii="Calibri Light" w:hAnsi="Calibri Light" w:cs="Segoe UI"/>
-          <w:color w:val="112034"/>
-          <w:kern w:val="0"/>
-          <w:sz w:val="32"/>
-          <w:szCs w:val="32"/>
-          <w:lang w:val="en-US"/>
-          <w14:ligatures w14:val="none"/>
-        </w:rPr>
-        <w:t>O night divine, O night when Christ was born</w:t>
+          <w:rStyle w:val="BreathChar"/>
+        </w:rPr>
+      </w:pPr>
+      <w:r>
+        <w:rPr>
+          <w:rFonts w:ascii="Calibri Light" w:hAnsi="Calibri Light" w:cs="Segoe UI"/>
+          <w:color w:val="112034"/>
+          <w:kern w:val="0"/>
+          <w:sz w:val="32"/>
+          <w:szCs w:val="32"/>
+          <w:lang w:val="en-US"/>
+          <w14:ligatures w14:val="none"/>
+        </w:rPr>
+        <w:t xml:space="preserve">O night </w:t>
+      </w:r>
+      <w:r>
+        <w:rPr>
+          <w:rStyle w:val="BreathChar"/>
+        </w:rPr>
+        <w:t>|</w:t>
+      </w:r>
+      <w:r>
+        <w:rPr>
+          <w:rFonts w:ascii="Calibri Light" w:hAnsi="Calibri Light" w:cs="Segoe UI"/>
+          <w:color w:val="112034"/>
+          <w:kern w:val="0"/>
+          <w:sz w:val="32"/>
+          <w:szCs w:val="32"/>
+          <w:lang w:val="en-US"/>
+          <w14:ligatures w14:val="none"/>
+        </w:rPr>
+        <w:t xml:space="preserve">divine, O night </w:t>
+      </w:r>
+      <w:r>
+        <w:rPr>
+          <w:rStyle w:val="BreathChar"/>
+        </w:rPr>
+        <w:t>|</w:t>
+      </w:r>
+      <w:r>
+        <w:rPr>
+          <w:rStyle w:val="BreathChar"/>
+        </w:rPr>
+        <w:t xml:space="preserve"> </w:t>
+      </w:r>
+      <w:r>
+        <w:rPr>
+          <w:rFonts w:ascii="Calibri Light" w:hAnsi="Calibri Light" w:cs="Segoe UI"/>
+          <w:color w:val="112034"/>
+          <w:kern w:val="0"/>
+          <w:sz w:val="32"/>
+          <w:szCs w:val="32"/>
+          <w:lang w:val="en-US"/>
+          <w14:ligatures w14:val="none"/>
+        </w:rPr>
+        <w:t>when Christ was born</w:t>
+      </w:r>
+      <w:r>
+        <w:rPr>
+          <w:rStyle w:val="BreathChar"/>
+        </w:rPr>
+        <w:t>|</w:t>
       </w:r>
     </w:p>
     <w:p>
@@ -572,26 +822,72 @@
         <w:textAlignment w:val="baseline"/>
         <w:divId w:val="411318483"/>
         <w:rPr>
-          <w:rFonts w:ascii="Calibri Light" w:hAnsi="Calibri Light" w:cs="Segoe UI"/>
-          <w:color w:val="112034"/>
-          <w:kern w:val="0"/>
-          <w:sz w:val="32"/>
-          <w:szCs w:val="32"/>
-          <w:lang w:val="en-US"/>
-          <w14:ligatures w14:val="none"/>
-        </w:rPr>
-      </w:pPr>
-      <w:r>
-        <w:rPr>
-          <w:rFonts w:ascii="Calibri Light" w:hAnsi="Calibri Light" w:cs="Segoe UI"/>
-          <w:color w:val="112034"/>
-          <w:kern w:val="0"/>
-          <w:sz w:val="32"/>
-          <w:szCs w:val="32"/>
-          <w:lang w:val="en-US"/>
-          <w14:ligatures w14:val="none"/>
-        </w:rPr>
-        <w:t>O night, O Holy night, O night divine!</w:t>
+          <w:rStyle w:val="BreathChar"/>
+        </w:rPr>
+      </w:pPr>
+      <w:r>
+        <w:rPr>
+          <w:rFonts w:ascii="Calibri Light" w:hAnsi="Calibri Light" w:cs="Segoe UI"/>
+          <w:color w:val="112034"/>
+          <w:kern w:val="0"/>
+          <w:sz w:val="32"/>
+          <w:szCs w:val="32"/>
+          <w:lang w:val="en-US"/>
+          <w14:ligatures w14:val="none"/>
+        </w:rPr>
+        <w:t xml:space="preserve">O </w:t>
+      </w:r>
+      <w:proofErr w:type="spellStart"/>
+      <w:proofErr w:type="gramStart"/>
+      <w:r>
+        <w:rPr>
+          <w:rFonts w:ascii="Calibri Light" w:hAnsi="Calibri Light" w:cs="Segoe UI"/>
+          <w:color w:val="112034"/>
+          <w:kern w:val="0"/>
+          <w:sz w:val="32"/>
+          <w:szCs w:val="32"/>
+          <w:lang w:val="en-US"/>
+          <w14:ligatures w14:val="none"/>
+        </w:rPr>
+        <w:t>night,</w:t>
+      </w:r>
+      <w:r>
+        <w:rPr>
+          <w:rStyle w:val="BreathChar"/>
+        </w:rPr>
+        <w:t>|</w:t>
+      </w:r>
+      <w:proofErr w:type="gramEnd"/>
+      <w:r>
+        <w:rPr>
+          <w:rFonts w:ascii="Calibri Light" w:hAnsi="Calibri Light" w:cs="Segoe UI"/>
+          <w:color w:val="112034"/>
+          <w:kern w:val="0"/>
+          <w:sz w:val="32"/>
+          <w:szCs w:val="32"/>
+          <w:lang w:val="en-US"/>
+          <w14:ligatures w14:val="none"/>
+        </w:rPr>
+        <w:t>O</w:t>
+      </w:r>
+      <w:proofErr w:type="spellEnd"/>
+      <w:r>
+        <w:rPr>
+          <w:rFonts w:ascii="Calibri Light" w:hAnsi="Calibri Light" w:cs="Segoe UI"/>
+          <w:color w:val="112034"/>
+          <w:kern w:val="0"/>
+          <w:sz w:val="32"/>
+          <w:szCs w:val="32"/>
+          <w:lang w:val="en-US"/>
+          <w14:ligatures w14:val="none"/>
+        </w:rPr>
+        <w:t xml:space="preserve"> Holy night, O night divine!</w:t>
+      </w:r>
+      <w:r>
+        <w:rPr>
+          <w:rStyle w:val="BreathChar"/>
+        </w:rPr>
+        <w:t>|</w:t>
       </w:r>
     </w:p>
     <w:p>
@@ -667,7 +963,57 @@
           <w:lang w:val="en-US"/>
           <w14:ligatures w14:val="none"/>
         </w:rPr>
-        <w:t>Led by the light of Faith serenely beaming</w:t>
+        <w:t xml:space="preserve">Led by the </w:t>
+      </w:r>
+      <w:proofErr w:type="spellStart"/>
+      <w:r>
+        <w:rPr>
+          <w:rFonts w:ascii="Calibri Light" w:hAnsi="Calibri Light" w:cs="Segoe UI"/>
+          <w:color w:val="112034"/>
+          <w:kern w:val="0"/>
+          <w:sz w:val="32"/>
+          <w:szCs w:val="32"/>
+          <w:lang w:val="en-US"/>
+          <w14:ligatures w14:val="none"/>
+        </w:rPr>
+        <w:t>light</w:t>
+      </w:r>
+      <w:r>
+        <w:rPr>
+          <w:rStyle w:val="BreathChar"/>
+        </w:rPr>
+        <w:t>|</w:t>
+      </w:r>
+      <w:r>
+        <w:rPr>
+          <w:rFonts w:ascii="Calibri Light" w:hAnsi="Calibri Light" w:cs="Segoe UI"/>
+          <w:color w:val="112034"/>
+          <w:kern w:val="0"/>
+          <w:sz w:val="32"/>
+          <w:szCs w:val="32"/>
+          <w:lang w:val="en-US"/>
+          <w14:ligatures w14:val="none"/>
+        </w:rPr>
+        <w:t>of</w:t>
+      </w:r>
+      <w:proofErr w:type="spellEnd"/>
+      <w:r>
+        <w:rPr>
+          <w:rFonts w:ascii="Calibri Light" w:hAnsi="Calibri Light" w:cs="Segoe UI"/>
+          <w:color w:val="112034"/>
+          <w:kern w:val="0"/>
+          <w:sz w:val="32"/>
+          <w:szCs w:val="32"/>
+          <w:lang w:val="en-US"/>
+          <w14:ligatures w14:val="none"/>
+        </w:rPr>
+        <w:t xml:space="preserve"> Faith serenely beaming</w:t>
+      </w:r>
+      <w:r>
+        <w:rPr>
+          <w:rStyle w:val="BreathChar"/>
+        </w:rPr>
+        <w:t>|</w:t>
       </w:r>
     </w:p>
     <w:p>
@@ -723,6 +1069,12 @@
         </w:rPr>
         <w:t xml:space="preserve"> we stand</w:t>
       </w:r>
+      <w:r>
+        <w:rPr>
+          <w:rStyle w:val="BreathChar"/>
+        </w:rPr>
+        <w:t>|</w:t>
+      </w:r>
     </w:p>
     <w:p>
       <w:pPr>
@@ -751,6 +1103,12 @@
         </w:rPr>
         <w:t>So led by light of a star sweetly gleaming</w:t>
       </w:r>
+      <w:r>
+        <w:rPr>
+          <w:rStyle w:val="BreathChar"/>
+        </w:rPr>
+        <w:t>|</w:t>
+      </w:r>
     </w:p>
     <w:p>
       <w:pPr>
@@ -779,6 +1137,12 @@
         </w:rPr>
         <w:t>Here come the Wise Men from Orient land</w:t>
       </w:r>
+      <w:r>
+        <w:rPr>
+          <w:rStyle w:val="BreathChar"/>
+        </w:rPr>
+        <w:t>|</w:t>
+      </w:r>
     </w:p>
     <w:p>
       <w:pPr>
@@ -807,6 +1171,12 @@
         </w:rPr>
         <w:t>The King of kings lay thus in lowly manger</w:t>
       </w:r>
+      <w:r>
+        <w:rPr>
+          <w:rStyle w:val="BreathChar"/>
+        </w:rPr>
+        <w:t>|</w:t>
+      </w:r>
     </w:p>
     <w:p>
       <w:pPr>
@@ -835,6 +1205,12 @@
         </w:rPr>
         <w:t>In all our trials born to be our friend</w:t>
       </w:r>
+      <w:r>
+        <w:rPr>
+          <w:rStyle w:val="BreathChar"/>
+        </w:rPr>
+        <w:t>|</w:t>
+      </w:r>
     </w:p>
     <w:p>
       <w:pPr>
@@ -861,7 +1237,31 @@
           <w:lang w:val="en-US"/>
           <w14:ligatures w14:val="none"/>
         </w:rPr>
-        <w:t>He knows our need, to our weakness is no stranger</w:t>
+        <w:t xml:space="preserve">He knows our need, </w:t>
+      </w:r>
+      <w:r>
+        <w:rPr>
+          <w:rStyle w:val="BreathChar"/>
+        </w:rPr>
+        <w:t>|</w:t>
+      </w:r>
+      <w:r>
+        <w:rPr>
+          <w:rFonts w:ascii="Calibri Light" w:hAnsi="Calibri Light" w:cs="Segoe UI"/>
+          <w:color w:val="112034"/>
+          <w:kern w:val="0"/>
+          <w:sz w:val="32"/>
+          <w:szCs w:val="32"/>
+          <w:lang w:val="en-US"/>
+          <w14:ligatures w14:val="none"/>
+        </w:rPr>
+        <w:t>to our weakness is no stranger</w:t>
+      </w:r>
+      <w:r>
+        <w:rPr>
+          <w:rStyle w:val="BreathChar"/>
+        </w:rPr>
+        <w:t>|</w:t>
       </w:r>
     </w:p>
     <w:p>
@@ -889,7 +1289,67 @@
           <w:lang w:val="en-US"/>
           <w14:ligatures w14:val="none"/>
         </w:rPr>
-        <w:t>Behold your King; before Him lowly bend</w:t>
+        <w:t xml:space="preserve">Behold </w:t>
+      </w:r>
+      <w:r>
+        <w:rPr>
+          <w:rStyle w:val="BreathChar"/>
+        </w:rPr>
+        <w:t>|</w:t>
+      </w:r>
+      <w:r>
+        <w:rPr>
+          <w:rFonts w:ascii="Calibri Light" w:hAnsi="Calibri Light" w:cs="Segoe UI"/>
+          <w:color w:val="112034"/>
+          <w:kern w:val="0"/>
+          <w:sz w:val="32"/>
+          <w:szCs w:val="32"/>
+          <w:lang w:val="en-US"/>
+          <w14:ligatures w14:val="none"/>
+        </w:rPr>
+        <w:t xml:space="preserve">your King; </w:t>
+      </w:r>
+      <w:r>
+        <w:rPr>
+          <w:rStyle w:val="BreathChar"/>
+        </w:rPr>
+        <w:t>|</w:t>
+      </w:r>
+      <w:r>
+        <w:rPr>
+          <w:rFonts w:ascii="Calibri Light" w:hAnsi="Calibri Light" w:cs="Segoe UI"/>
+          <w:color w:val="112034"/>
+          <w:kern w:val="0"/>
+          <w:sz w:val="32"/>
+          <w:szCs w:val="32"/>
+          <w:lang w:val="en-US"/>
+          <w14:ligatures w14:val="none"/>
+        </w:rPr>
+        <w:t xml:space="preserve">before </w:t>
+      </w:r>
+      <w:r>
+        <w:rPr>
+          <w:rStyle w:val="BreathChar"/>
+        </w:rPr>
+        <w:t>|</w:t>
+      </w:r>
+      <w:r>
+        <w:rPr>
+          <w:rFonts w:ascii="Calibri Light" w:hAnsi="Calibri Light" w:cs="Segoe UI"/>
+          <w:color w:val="112034"/>
+          <w:kern w:val="0"/>
+          <w:sz w:val="32"/>
+          <w:szCs w:val="32"/>
+          <w:lang w:val="en-US"/>
+          <w14:ligatures w14:val="none"/>
+        </w:rPr>
+        <w:t>Him lowly bend</w:t>
+      </w:r>
+      <w:r>
+        <w:rPr>
+          <w:rStyle w:val="BreathChar"/>
+        </w:rPr>
+        <w:t>|</w:t>
       </w:r>
     </w:p>
     <w:p>
@@ -917,7 +1377,31 @@
           <w:lang w:val="en-US"/>
           <w14:ligatures w14:val="none"/>
         </w:rPr>
-        <w:t>Behold your King; before Him lowly bend</w:t>
+        <w:t xml:space="preserve">Behold your King; </w:t>
+      </w:r>
+      <w:r>
+        <w:rPr>
+          <w:rStyle w:val="BreathChar"/>
+        </w:rPr>
+        <w:t>|</w:t>
+      </w:r>
+      <w:r>
+        <w:rPr>
+          <w:rFonts w:ascii="Calibri Light" w:hAnsi="Calibri Light" w:cs="Segoe UI"/>
+          <w:color w:val="112034"/>
+          <w:kern w:val="0"/>
+          <w:sz w:val="32"/>
+          <w:szCs w:val="32"/>
+          <w:lang w:val="en-US"/>
+          <w14:ligatures w14:val="none"/>
+        </w:rPr>
+        <w:t>before Him lowly bend</w:t>
+      </w:r>
+      <w:r>
+        <w:rPr>
+          <w:rStyle w:val="BreathChar"/>
+        </w:rPr>
+        <w:t>|</w:t>
       </w:r>
     </w:p>
     <w:p>
@@ -993,22 +1477,26 @@
           <w:lang w:val="en-US"/>
           <w14:ligatures w14:val="none"/>
         </w:rPr>
-        <w:t xml:space="preserve">Truly He taught us to love </w:t>
-      </w:r>
-      <w:proofErr w:type="gramStart"/>
-      <w:r>
-        <w:rPr>
-          <w:rFonts w:ascii="Calibri Light" w:hAnsi="Calibri Light" w:cs="Segoe UI"/>
-          <w:color w:val="112034"/>
-          <w:kern w:val="0"/>
-          <w:sz w:val="32"/>
-          <w:szCs w:val="32"/>
-          <w:lang w:val="en-US"/>
-          <w14:ligatures w14:val="none"/>
-        </w:rPr>
-        <w:t>one another;</w:t>
-      </w:r>
-      <w:proofErr w:type="gramEnd"/>
+        <w:t>Truly He taught us to love one another;</w:t>
+      </w:r>
+      <w:r>
+        <w:rPr>
+          <w:rFonts w:ascii="Calibri Light" w:hAnsi="Calibri Light" w:cs="Segoe UI"/>
+          <w:color w:val="112034"/>
+          <w:kern w:val="0"/>
+          <w:sz w:val="32"/>
+          <w:szCs w:val="32"/>
+          <w:lang w:val="en-US"/>
+          <w14:ligatures w14:val="none"/>
+        </w:rPr>
+        <w:t xml:space="preserve"> </w:t>
+      </w:r>
+      <w:r>
+        <w:rPr>
+          <w:rStyle w:val="BreathChar"/>
+        </w:rPr>
+        <w:t>|</w:t>
+      </w:r>
     </w:p>
     <w:p>
       <w:pPr>
@@ -1037,6 +1525,12 @@
         </w:rPr>
         <w:t>His law is love and His Gospel is Peace</w:t>
       </w:r>
+      <w:r>
+        <w:rPr>
+          <w:rStyle w:val="BreathChar"/>
+        </w:rPr>
+        <w:t>|</w:t>
+      </w:r>
     </w:p>
     <w:p>
       <w:pPr>
@@ -1063,7 +1557,59 @@
           <w:lang w:val="en-US"/>
           <w14:ligatures w14:val="none"/>
         </w:rPr>
-        <w:t>Chains shall He break, for the slave is our brother</w:t>
+        <w:t xml:space="preserve">Chains shall He </w:t>
+      </w:r>
+      <w:proofErr w:type="spellStart"/>
+      <w:proofErr w:type="gramStart"/>
+      <w:r>
+        <w:rPr>
+          <w:rFonts w:ascii="Calibri Light" w:hAnsi="Calibri Light" w:cs="Segoe UI"/>
+          <w:color w:val="112034"/>
+          <w:kern w:val="0"/>
+          <w:sz w:val="32"/>
+          <w:szCs w:val="32"/>
+          <w:lang w:val="en-US"/>
+          <w14:ligatures w14:val="none"/>
+        </w:rPr>
+        <w:t>break,</w:t>
+      </w:r>
+      <w:r>
+        <w:rPr>
+          <w:rStyle w:val="BreathChar"/>
+        </w:rPr>
+        <w:t>|</w:t>
+      </w:r>
+      <w:proofErr w:type="gramEnd"/>
+      <w:r>
+        <w:rPr>
+          <w:rFonts w:ascii="Calibri Light" w:hAnsi="Calibri Light" w:cs="Segoe UI"/>
+          <w:color w:val="112034"/>
+          <w:kern w:val="0"/>
+          <w:sz w:val="32"/>
+          <w:szCs w:val="32"/>
+          <w:lang w:val="en-US"/>
+          <w14:ligatures w14:val="none"/>
+        </w:rPr>
+        <w:t>for</w:t>
+      </w:r>
+      <w:proofErr w:type="spellEnd"/>
+      <w:r>
+        <w:rPr>
+          <w:rFonts w:ascii="Calibri Light" w:hAnsi="Calibri Light" w:cs="Segoe UI"/>
+          <w:color w:val="112034"/>
+          <w:kern w:val="0"/>
+          <w:sz w:val="32"/>
+          <w:szCs w:val="32"/>
+          <w:lang w:val="en-US"/>
+          <w14:ligatures w14:val="none"/>
+        </w:rPr>
+        <w:t xml:space="preserve"> the slave is our brother</w:t>
+      </w:r>
+      <w:r>
+        <w:rPr>
+          <w:rStyle w:val="BreathChar"/>
+        </w:rPr>
+        <w:t>|</w:t>
       </w:r>
     </w:p>
     <w:p>
@@ -1093,6 +1639,12 @@
         </w:rPr>
         <w:t>And in His name, all oppression shall cease</w:t>
       </w:r>
+      <w:r>
+        <w:rPr>
+          <w:rStyle w:val="BreathChar"/>
+        </w:rPr>
+        <w:t>|</w:t>
+      </w:r>
     </w:p>
     <w:p>
       <w:pPr>
@@ -1147,6 +1699,12 @@
         </w:rPr>
         <w:t xml:space="preserve"> chorus raise we</w:t>
       </w:r>
+      <w:r>
+        <w:rPr>
+          <w:rStyle w:val="BreathChar"/>
+        </w:rPr>
+        <w:t>|</w:t>
+      </w:r>
     </w:p>
     <w:p>
       <w:pPr>
@@ -1175,6 +1733,12 @@
         </w:rPr>
         <w:t>Let all within us Praise His Holy name</w:t>
       </w:r>
+      <w:r>
+        <w:rPr>
+          <w:rStyle w:val="BreathChar"/>
+        </w:rPr>
+        <w:t>|</w:t>
+      </w:r>
     </w:p>
     <w:p>
       <w:pPr>
@@ -1201,33 +1765,37 @@
           <w:lang w:val="en-US"/>
           <w14:ligatures w14:val="none"/>
         </w:rPr>
-        <w:t xml:space="preserve">Christ is the </w:t>
-      </w:r>
-      <w:proofErr w:type="gramStart"/>
-      <w:r>
-        <w:rPr>
-          <w:rFonts w:ascii="Calibri Light" w:hAnsi="Calibri Light" w:cs="Segoe UI"/>
-          <w:color w:val="112034"/>
-          <w:kern w:val="0"/>
-          <w:sz w:val="32"/>
-          <w:szCs w:val="32"/>
-          <w:lang w:val="en-US"/>
-          <w14:ligatures w14:val="none"/>
-        </w:rPr>
-        <w:t>Lord;</w:t>
-      </w:r>
-      <w:proofErr w:type="gramEnd"/>
-      <w:r>
-        <w:rPr>
-          <w:rFonts w:ascii="Calibri Light" w:hAnsi="Calibri Light" w:cs="Segoe UI"/>
-          <w:color w:val="112034"/>
-          <w:kern w:val="0"/>
-          <w:sz w:val="32"/>
-          <w:szCs w:val="32"/>
-          <w:lang w:val="en-US"/>
-          <w14:ligatures w14:val="none"/>
-        </w:rPr>
-        <w:t xml:space="preserve"> O praise His name forever!</w:t>
+        <w:t xml:space="preserve">Christ is the Lord; </w:t>
+      </w:r>
+      <w:r>
+        <w:rPr>
+          <w:rStyle w:val="BreathChar"/>
+        </w:rPr>
+        <w:t>|</w:t>
+      </w:r>
+      <w:r>
+        <w:rPr>
+          <w:rFonts w:ascii="Calibri Light" w:hAnsi="Calibri Light" w:cs="Segoe UI"/>
+          <w:color w:val="112034"/>
+          <w:kern w:val="0"/>
+          <w:sz w:val="32"/>
+          <w:szCs w:val="32"/>
+          <w:lang w:val="en-US"/>
+          <w14:ligatures w14:val="none"/>
+        </w:rPr>
+        <w:t>O praise His name forever!</w:t>
+      </w:r>
+      <w:r>
+        <w:rPr>
+          <w:rStyle w:val="Heading2Char"/>
+        </w:rPr>
+        <w:t xml:space="preserve"> </w:t>
+      </w:r>
+      <w:r>
+        <w:rPr>
+          <w:rStyle w:val="BreathChar"/>
+        </w:rPr>
+        <w:t>|</w:t>
       </w:r>
     </w:p>
     <w:p>
@@ -1255,7 +1823,31 @@
           <w:lang w:val="en-US"/>
           <w14:ligatures w14:val="none"/>
         </w:rPr>
-        <w:t>His power and glory evermore proclaim</w:t>
+        <w:t>His power</w:t>
+      </w:r>
+      <w:r>
+        <w:rPr>
+          <w:rStyle w:val="BreathChar"/>
+        </w:rPr>
+        <w:t>|</w:t>
+      </w:r>
+      <w:r>
+        <w:rPr>
+          <w:rFonts w:ascii="Calibri Light" w:hAnsi="Calibri Light" w:cs="Segoe UI"/>
+          <w:color w:val="112034"/>
+          <w:kern w:val="0"/>
+          <w:sz w:val="32"/>
+          <w:szCs w:val="32"/>
+          <w:lang w:val="en-US"/>
+          <w14:ligatures w14:val="none"/>
+        </w:rPr>
+        <w:t xml:space="preserve"> and glory evermore proclaim</w:t>
+      </w:r>
+      <w:r>
+        <w:rPr>
+          <w:rStyle w:val="BreathChar"/>
+        </w:rPr>
+        <w:t>|</w:t>
       </w:r>
     </w:p>
     <w:p>
@@ -1282,7 +1874,49 @@
           <w:lang w:val="en-US"/>
           <w14:ligatures w14:val="none"/>
         </w:rPr>
-        <w:t>His power and glory evermore proclaim</w:t>
+        <w:t xml:space="preserve">His power </w:t>
+      </w:r>
+      <w:r>
+        <w:rPr>
+          <w:rStyle w:val="BreathChar"/>
+        </w:rPr>
+        <w:t>|</w:t>
+      </w:r>
+      <w:r>
+        <w:rPr>
+          <w:rFonts w:ascii="Calibri Light" w:hAnsi="Calibri Light" w:cs="Segoe UI"/>
+          <w:color w:val="112034"/>
+          <w:kern w:val="0"/>
+          <w:sz w:val="32"/>
+          <w:szCs w:val="32"/>
+          <w:lang w:val="en-US"/>
+          <w14:ligatures w14:val="none"/>
+        </w:rPr>
+        <w:t xml:space="preserve">and glory </w:t>
+      </w:r>
+      <w:r>
+        <w:rPr>
+          <w:rStyle w:val="BreathChar"/>
+        </w:rPr>
+        <w:t>|</w:t>
+      </w:r>
+      <w:r>
+        <w:rPr>
+          <w:rFonts w:ascii="Calibri Light" w:hAnsi="Calibri Light" w:cs="Segoe UI"/>
+          <w:color w:val="112034"/>
+          <w:kern w:val="0"/>
+          <w:sz w:val="32"/>
+          <w:szCs w:val="32"/>
+          <w:lang w:val="en-US"/>
+          <w14:ligatures w14:val="none"/>
+        </w:rPr>
+        <w:t>evermore proclaim</w:t>
+      </w:r>
+      <w:r>
+        <w:rPr>
+          <w:rStyle w:val="BreathChar"/>
+        </w:rPr>
+        <w:t>|</w:t>
       </w:r>
     </w:p>
     <w:sectPr>
@@ -4084,6 +4718,7 @@
   <w:style w:type="character" w:default="1" w:styleId="DefaultParagraphFont">
     <w:name w:val="Default Paragraph Font"/>
     <w:uiPriority w:val="1"/>
+    <w:semiHidden/>
     <w:unhideWhenUsed/>
   </w:style>
   <w:style w:type="table" w:default="1" w:styleId="TableNormal">
@@ -4453,6 +5088,41 @@
       <w:shd w:val="clear" w:color="auto" w:fill="E1DFDD"/>
     </w:rPr>
   </w:style>
+  <w:style w:type="paragraph" w:customStyle="1" w:styleId="Breath">
+    <w:name w:val="Breath"/>
+    <w:basedOn w:val="Normal"/>
+    <w:link w:val="BreathChar"/>
+    <w:qFormat/>
+    <w:rsid w:val="009719B5"/>
+    <w:pPr>
+      <w:spacing w:after="0" w:line="240" w:lineRule="auto"/>
+      <w:textAlignment w:val="baseline"/>
+    </w:pPr>
+    <w:rPr>
+      <w:rFonts w:ascii="Calibri Light" w:hAnsi="Calibri Light" w:cs="Segoe UI"/>
+      <w:color w:val="45B0E1" w:themeColor="accent1" w:themeTint="99"/>
+      <w:kern w:val="0"/>
+      <w:sz w:val="36"/>
+      <w:szCs w:val="32"/>
+      <w:lang w:val="en-US"/>
+      <w14:ligatures w14:val="none"/>
+    </w:rPr>
+  </w:style>
+  <w:style w:type="character" w:customStyle="1" w:styleId="BreathChar">
+    <w:name w:val="Breath Char"/>
+    <w:basedOn w:val="DefaultParagraphFont"/>
+    <w:link w:val="Breath"/>
+    <w:rsid w:val="009719B5"/>
+    <w:rPr>
+      <w:rFonts w:ascii="Calibri Light" w:hAnsi="Calibri Light" w:cs="Segoe UI"/>
+      <w:color w:val="45B0E1" w:themeColor="accent1" w:themeTint="99"/>
+      <w:kern w:val="0"/>
+      <w:sz w:val="36"/>
+      <w:szCs w:val="32"/>
+      <w:lang w:val="en-US"/>
+      <w14:ligatures w14:val="none"/>
+    </w:rPr>
+  </w:style>
 </w:styles>
 </file>
 

</xml_diff>